<commit_message>
Diario e use case
</commit_message>
<xml_diff>
--- a/4_Diari/2024_01_12_NebulaWatches_Diario.docx
+++ b/4_Diari/2024_01_12_NebulaWatches_Diario.docx
@@ -288,7 +288,15 @@
           </w:tcPr>
           <w:p>
             <w:r>
-              <w:t>14:15 – 15:35</w:t>
+              <w:t>14:15 – 15:</w:t>
+            </w:r>
+            <w:r>
+              <w:t>4</w:t>
+            </w:r>
+            <w:bookmarkStart w:id="3" w:name="_GoBack"/>
+            <w:bookmarkEnd w:id="3"/>
+            <w:r>
+              <w:t>5</w:t>
             </w:r>
           </w:p>
         </w:tc>
@@ -327,12 +335,7 @@
               <w:t>, use case</w:t>
             </w:r>
             <w:r>
-              <w:t>, creazione</w:t>
-            </w:r>
-            <w:bookmarkStart w:id="3" w:name="_GoBack"/>
-            <w:bookmarkEnd w:id="3"/>
-            <w:r>
-              <w:t xml:space="preserve"> </w:t>
+              <w:t xml:space="preserve">, creazione </w:t>
             </w:r>
             <w:proofErr w:type="spellStart"/>
             <w:r>
@@ -4947,7 +4950,7 @@
 </file>
 
 <file path=customXml/itemProps1.xml><?xml version="1.0" encoding="utf-8"?>
-<ds:datastoreItem xmlns:ds="http://schemas.openxmlformats.org/officeDocument/2006/customXml" ds:itemID="{7901EA29-6787-47D2-A9AF-38CF26C7E2BC}">
+<ds:datastoreItem xmlns:ds="http://schemas.openxmlformats.org/officeDocument/2006/customXml" ds:itemID="{3B5F4162-67C6-4D78-B072-696121C13696}">
   <ds:schemaRefs>
     <ds:schemaRef ds:uri="http://schemas.openxmlformats.org/officeDocument/2006/bibliography"/>
   </ds:schemaRefs>

</xml_diff>